<commit_message>
Build: (cf8ea6b) Add files via upload
</commit_message>
<xml_diff>
--- a/files/WCMNM_paper_template.docx
+++ b/files/WCMNM_paper_template.docx
@@ -1,6 +1,6 @@
 
 <file path=word/document.xml><?xml version="1.0" encoding="utf-8"?>
-<w:document xmlns:wpc="http://schemas.microsoft.com/office/word/2010/wordprocessingCanvas" xmlns:cx="http://schemas.microsoft.com/office/drawing/2014/chartex" xmlns:cx1="http://schemas.microsoft.com/office/drawing/2015/9/8/chartex" xmlns:cx2="http://schemas.microsoft.com/office/drawing/2015/10/21/chartex" xmlns:cx3="http://schemas.microsoft.com/office/drawing/2016/5/9/chartex" xmlns:cx4="http://schemas.microsoft.com/office/drawing/2016/5/10/chartex" xmlns:cx5="http://schemas.microsoft.com/office/drawing/2016/5/11/chartex" xmlns:cx6="http://schemas.microsoft.com/office/drawing/2016/5/12/chartex" xmlns:cx7="http://schemas.microsoft.com/office/drawing/2016/5/13/chartex" xmlns:cx8="http://schemas.microsoft.com/office/drawing/2016/5/14/chartex" xmlns:mc="http://schemas.openxmlformats.org/markup-compatibility/2006" xmlns:aink="http://schemas.microsoft.com/office/drawing/2016/ink" xmlns:am3d="http://schemas.microsoft.com/office/drawing/2017/model3d" xmlns:o="urn:schemas-microsoft-com:office:office" xmlns:r="http://schemas.openxmlformats.org/officeDocument/2006/relationships" xmlns:m="http://schemas.openxmlformats.org/officeDocument/2006/math" xmlns:v="urn:schemas-microsoft-com:vml" xmlns:wp14="http://schemas.microsoft.com/office/word/2010/wordprocessingDrawing" xmlns:wp="http://schemas.openxmlformats.org/drawingml/2006/wordprocessingDrawing" xmlns:w10="urn:schemas-microsoft-com:office:word" xmlns:w="http://schemas.openxmlformats.org/wordprocessingml/2006/main" xmlns:w14="http://schemas.microsoft.com/office/word/2010/wordml" xmlns:w15="http://schemas.microsoft.com/office/word/2012/wordml" xmlns:w16cid="http://schemas.microsoft.com/office/word/2016/wordml/cid" xmlns:w16se="http://schemas.microsoft.com/office/word/2015/wordml/symex" xmlns:wpg="http://schemas.microsoft.com/office/word/2010/wordprocessingGroup" xmlns:wpi="http://schemas.microsoft.com/office/word/2010/wordprocessingInk" xmlns:wne="http://schemas.microsoft.com/office/word/2006/wordml" xmlns:wps="http://schemas.microsoft.com/office/word/2010/wordprocessingShape" mc:Ignorable="w14 w15 w16se w16cid wp14">
+<w:document xmlns:wpc="http://schemas.microsoft.com/office/word/2010/wordprocessingCanvas" xmlns:cx="http://schemas.microsoft.com/office/drawing/2014/chartex" xmlns:cx1="http://schemas.microsoft.com/office/drawing/2015/9/8/chartex" xmlns:cx2="http://schemas.microsoft.com/office/drawing/2015/10/21/chartex" xmlns:cx3="http://schemas.microsoft.com/office/drawing/2016/5/9/chartex" xmlns:cx4="http://schemas.microsoft.com/office/drawing/2016/5/10/chartex" xmlns:cx5="http://schemas.microsoft.com/office/drawing/2016/5/11/chartex" xmlns:cx6="http://schemas.microsoft.com/office/drawing/2016/5/12/chartex" xmlns:cx7="http://schemas.microsoft.com/office/drawing/2016/5/13/chartex" xmlns:cx8="http://schemas.microsoft.com/office/drawing/2016/5/14/chartex" xmlns:mc="http://schemas.openxmlformats.org/markup-compatibility/2006" xmlns:aink="http://schemas.microsoft.com/office/drawing/2016/ink" xmlns:am3d="http://schemas.microsoft.com/office/drawing/2017/model3d" xmlns:o="urn:schemas-microsoft-com:office:office" xmlns:r="http://schemas.openxmlformats.org/officeDocument/2006/relationships" xmlns:m="http://schemas.openxmlformats.org/officeDocument/2006/math" xmlns:v="urn:schemas-microsoft-com:vml" xmlns:wp14="http://schemas.microsoft.com/office/word/2010/wordprocessingDrawing" xmlns:wp="http://schemas.openxmlformats.org/drawingml/2006/wordprocessingDrawing" xmlns:w10="urn:schemas-microsoft-com:office:word" xmlns:w="http://schemas.openxmlformats.org/wordprocessingml/2006/main" xmlns:w14="http://schemas.microsoft.com/office/word/2010/wordml" xmlns:w15="http://schemas.microsoft.com/office/word/2012/wordml" xmlns:w16cex="http://schemas.microsoft.com/office/word/2018/wordml/cex" xmlns:w16cid="http://schemas.microsoft.com/office/word/2016/wordml/cid" xmlns:w16="http://schemas.microsoft.com/office/word/2018/wordml" xmlns:w16se="http://schemas.microsoft.com/office/word/2015/wordml/symex" xmlns:wpg="http://schemas.microsoft.com/office/word/2010/wordprocessingGroup" xmlns:wpi="http://schemas.microsoft.com/office/word/2010/wordprocessingInk" xmlns:wne="http://schemas.microsoft.com/office/word/2006/wordml" xmlns:wps="http://schemas.microsoft.com/office/word/2010/wordprocessingShape" mc:Ignorable="w14 w15 w16se w16cid w16 w16cex wp14">
   <w:body>
     <w:p>
       <w:pPr>
@@ -120,10 +120,18 @@
                 <w:sz w:val="22"/>
                 <w:szCs w:val="22"/>
               </w:rPr>
-              <w:t>20</w:t>
+              <w:t>2</w:t>
             </w:r>
-            <w:bookmarkStart w:id="0" w:name="_GoBack"/>
-            <w:bookmarkEnd w:id="0"/>
+            <w:r>
+              <w:rPr>
+                <w:rFonts w:ascii="Arial" w:hAnsi="Arial" w:cs="Arial"/>
+                <w:b/>
+                <w:bCs/>
+                <w:sz w:val="22"/>
+                <w:szCs w:val="22"/>
+              </w:rPr>
+              <w:t>2</w:t>
+            </w:r>
           </w:p>
         </w:tc>
       </w:tr>
@@ -198,27 +206,7 @@
           <w:szCs w:val="18"/>
           <w:lang w:val="en-GB"/>
         </w:rPr>
-        <w:t>(</w:t>
-      </w:r>
-      <w:proofErr w:type="gramStart"/>
-      <w:r>
-        <w:rPr>
-          <w:rFonts w:ascii="Arial" w:hAnsi="Arial" w:cs="Arial"/>
-          <w:sz w:val="18"/>
-          <w:szCs w:val="18"/>
-          <w:lang w:val="en-GB"/>
-        </w:rPr>
-        <w:t>1 line</w:t>
-      </w:r>
-      <w:proofErr w:type="gramEnd"/>
-      <w:r>
-        <w:rPr>
-          <w:rFonts w:ascii="Arial" w:hAnsi="Arial" w:cs="Arial"/>
-          <w:sz w:val="18"/>
-          <w:szCs w:val="18"/>
-          <w:lang w:val="en-GB"/>
-        </w:rPr>
-        <w:t xml:space="preserve"> space)</w:t>
+        <w:t>(1 line space)</w:t>
       </w:r>
     </w:p>
     <w:p>
@@ -374,27 +362,7 @@
           <w:szCs w:val="18"/>
           <w:lang w:val="en-GB"/>
         </w:rPr>
-        <w:t>(</w:t>
-      </w:r>
-      <w:proofErr w:type="gramStart"/>
-      <w:r>
-        <w:rPr>
-          <w:rFonts w:ascii="Arial" w:hAnsi="Arial" w:cs="Arial"/>
-          <w:sz w:val="18"/>
-          <w:szCs w:val="18"/>
-          <w:lang w:val="en-GB"/>
-        </w:rPr>
-        <w:t>1 line</w:t>
-      </w:r>
-      <w:proofErr w:type="gramEnd"/>
-      <w:r>
-        <w:rPr>
-          <w:rFonts w:ascii="Arial" w:hAnsi="Arial" w:cs="Arial"/>
-          <w:sz w:val="18"/>
-          <w:szCs w:val="18"/>
-          <w:lang w:val="en-GB"/>
-        </w:rPr>
-        <w:t xml:space="preserve"> space)</w:t>
+        <w:t>(1 line space)</w:t>
       </w:r>
     </w:p>
     <w:p>
@@ -438,7 +406,7 @@
         <mc:AlternateContent>
           <mc:Choice Requires="wps">
             <w:drawing>
-              <wp:anchor distT="0" distB="0" distL="114300" distR="114300" simplePos="0" relativeHeight="251657216" behindDoc="1" locked="1" layoutInCell="0" allowOverlap="1">
+              <wp:anchor distT="0" distB="0" distL="114300" distR="114300" simplePos="0" relativeHeight="251657216" behindDoc="1" locked="1" layoutInCell="0" allowOverlap="1" wp14:anchorId="6D11D879" wp14:editId="60AA7E51">
                 <wp:simplePos x="0" y="0"/>
                 <wp:positionH relativeFrom="page">
                   <wp:posOffset>899795</wp:posOffset>
@@ -569,27 +537,7 @@
           <w:szCs w:val="18"/>
           <w:lang w:val="en-GB"/>
         </w:rPr>
-        <w:t>(</w:t>
-      </w:r>
-      <w:proofErr w:type="gramStart"/>
-      <w:r>
-        <w:rPr>
-          <w:rFonts w:ascii="Arial" w:hAnsi="Arial" w:cs="Arial"/>
-          <w:sz w:val="18"/>
-          <w:szCs w:val="18"/>
-          <w:lang w:val="en-GB"/>
-        </w:rPr>
-        <w:t>1 line</w:t>
-      </w:r>
-      <w:proofErr w:type="gramEnd"/>
-      <w:r>
-        <w:rPr>
-          <w:rFonts w:ascii="Arial" w:hAnsi="Arial" w:cs="Arial"/>
-          <w:sz w:val="18"/>
-          <w:szCs w:val="18"/>
-          <w:lang w:val="en-GB"/>
-        </w:rPr>
-        <w:t xml:space="preserve"> space)</w:t>
+        <w:t>(1 line space)</w:t>
       </w:r>
     </w:p>
     <w:p>
@@ -747,27 +695,7 @@
           <w:szCs w:val="18"/>
           <w:lang w:val="en-GB"/>
         </w:rPr>
-        <w:t>(</w:t>
-      </w:r>
-      <w:proofErr w:type="gramStart"/>
-      <w:r>
-        <w:rPr>
-          <w:rFonts w:ascii="Arial" w:hAnsi="Arial" w:cs="Arial"/>
-          <w:sz w:val="18"/>
-          <w:szCs w:val="18"/>
-          <w:lang w:val="en-GB"/>
-        </w:rPr>
-        <w:t>1 line</w:t>
-      </w:r>
-      <w:proofErr w:type="gramEnd"/>
-      <w:r>
-        <w:rPr>
-          <w:rFonts w:ascii="Arial" w:hAnsi="Arial" w:cs="Arial"/>
-          <w:sz w:val="18"/>
-          <w:szCs w:val="18"/>
-          <w:lang w:val="en-GB"/>
-        </w:rPr>
-        <w:t xml:space="preserve"> space)</w:t>
+        <w:t>(1 line space)</w:t>
       </w:r>
       <w:r>
         <w:rPr>
@@ -862,7 +790,7 @@
         <mc:AlternateContent>
           <mc:Choice Requires="wps">
             <w:drawing>
-              <wp:anchor distT="0" distB="0" distL="114300" distR="114300" simplePos="0" relativeHeight="251658240" behindDoc="1" locked="1" layoutInCell="0" allowOverlap="1">
+              <wp:anchor distT="0" distB="0" distL="114300" distR="114300" simplePos="0" relativeHeight="251658240" behindDoc="1" locked="1" layoutInCell="0" allowOverlap="1" wp14:anchorId="07BCC3B8" wp14:editId="6FAD1899">
                 <wp:simplePos x="0" y="0"/>
                 <wp:positionH relativeFrom="page">
                   <wp:posOffset>899795</wp:posOffset>
@@ -1694,7 +1622,7 @@
           <w:szCs w:val="18"/>
         </w:rPr>
         <w:drawing>
-          <wp:inline distT="0" distB="0" distL="0" distR="0">
+          <wp:inline distT="0" distB="0" distL="0" distR="0" wp14:anchorId="5E958C9B" wp14:editId="2A400D39">
             <wp:extent cx="1695450" cy="762000"/>
             <wp:effectExtent l="0" t="0" r="0" b="0"/>
             <wp:docPr id="1" name="Picture 1"/>
@@ -3137,29 +3065,29 @@
           <w:szCs w:val="18"/>
         </w:rPr>
       </w:pPr>
-      <w:bookmarkStart w:id="1" w:name="p0155"/>
+      <w:bookmarkStart w:id="0" w:name="p0155"/>
+      <w:bookmarkEnd w:id="0"/>
+    </w:p>
+    <w:p>
+      <w:pPr>
+        <w:shd w:val="clear" w:color="auto" w:fill="FFFFFF"/>
+        <w:jc w:val="both"/>
+        <w:rPr>
+          <w:rFonts w:ascii="Arial" w:hAnsi="Arial" w:cs="Arial"/>
+          <w:sz w:val="18"/>
+          <w:szCs w:val="18"/>
+        </w:rPr>
+      </w:pPr>
+      <w:r>
+        <w:rPr>
+          <w:rFonts w:ascii="Arial" w:hAnsi="Arial" w:cs="Arial"/>
+          <w:sz w:val="18"/>
+          <w:szCs w:val="18"/>
+        </w:rPr>
+        <w:t>Text Arial 9 point</w:t>
+      </w:r>
+      <w:bookmarkStart w:id="1" w:name="gs1"/>
       <w:bookmarkEnd w:id="1"/>
-    </w:p>
-    <w:p>
-      <w:pPr>
-        <w:shd w:val="clear" w:color="auto" w:fill="FFFFFF"/>
-        <w:jc w:val="both"/>
-        <w:rPr>
-          <w:rFonts w:ascii="Arial" w:hAnsi="Arial" w:cs="Arial"/>
-          <w:sz w:val="18"/>
-          <w:szCs w:val="18"/>
-        </w:rPr>
-      </w:pPr>
-      <w:r>
-        <w:rPr>
-          <w:rFonts w:ascii="Arial" w:hAnsi="Arial" w:cs="Arial"/>
-          <w:sz w:val="18"/>
-          <w:szCs w:val="18"/>
-        </w:rPr>
-        <w:t>Text Arial 9 point</w:t>
-      </w:r>
-      <w:bookmarkStart w:id="2" w:name="gs1"/>
-      <w:bookmarkEnd w:id="2"/>
       <w:r>
         <w:rPr>
           <w:rFonts w:ascii="Arial" w:hAnsi="Arial" w:cs="Arial"/>
@@ -3420,7 +3348,7 @@
 </file>
 
 <file path=word/endnotes.xml><?xml version="1.0" encoding="utf-8"?>
-<w:endnotes xmlns:wpc="http://schemas.microsoft.com/office/word/2010/wordprocessingCanvas" xmlns:cx="http://schemas.microsoft.com/office/drawing/2014/chartex" xmlns:cx1="http://schemas.microsoft.com/office/drawing/2015/9/8/chartex" xmlns:cx2="http://schemas.microsoft.com/office/drawing/2015/10/21/chartex" xmlns:cx3="http://schemas.microsoft.com/office/drawing/2016/5/9/chartex" xmlns:cx4="http://schemas.microsoft.com/office/drawing/2016/5/10/chartex" xmlns:cx5="http://schemas.microsoft.com/office/drawing/2016/5/11/chartex" xmlns:cx6="http://schemas.microsoft.com/office/drawing/2016/5/12/chartex" xmlns:cx7="http://schemas.microsoft.com/office/drawing/2016/5/13/chartex" xmlns:cx8="http://schemas.microsoft.com/office/drawing/2016/5/14/chartex" xmlns:mc="http://schemas.openxmlformats.org/markup-compatibility/2006" xmlns:aink="http://schemas.microsoft.com/office/drawing/2016/ink" xmlns:am3d="http://schemas.microsoft.com/office/drawing/2017/model3d" xmlns:o="urn:schemas-microsoft-com:office:office" xmlns:r="http://schemas.openxmlformats.org/officeDocument/2006/relationships" xmlns:m="http://schemas.openxmlformats.org/officeDocument/2006/math" xmlns:v="urn:schemas-microsoft-com:vml" xmlns:wp14="http://schemas.microsoft.com/office/word/2010/wordprocessingDrawing" xmlns:wp="http://schemas.openxmlformats.org/drawingml/2006/wordprocessingDrawing" xmlns:w10="urn:schemas-microsoft-com:office:word" xmlns:w="http://schemas.openxmlformats.org/wordprocessingml/2006/main" xmlns:w14="http://schemas.microsoft.com/office/word/2010/wordml" xmlns:w15="http://schemas.microsoft.com/office/word/2012/wordml" xmlns:w16cid="http://schemas.microsoft.com/office/word/2016/wordml/cid" xmlns:w16se="http://schemas.microsoft.com/office/word/2015/wordml/symex" xmlns:wpg="http://schemas.microsoft.com/office/word/2010/wordprocessingGroup" xmlns:wpi="http://schemas.microsoft.com/office/word/2010/wordprocessingInk" xmlns:wne="http://schemas.microsoft.com/office/word/2006/wordml" xmlns:wps="http://schemas.microsoft.com/office/word/2010/wordprocessingShape" mc:Ignorable="w14 w15 w16se w16cid wp14">
+<w:endnotes xmlns:wpc="http://schemas.microsoft.com/office/word/2010/wordprocessingCanvas" xmlns:cx="http://schemas.microsoft.com/office/drawing/2014/chartex" xmlns:cx1="http://schemas.microsoft.com/office/drawing/2015/9/8/chartex" xmlns:cx2="http://schemas.microsoft.com/office/drawing/2015/10/21/chartex" xmlns:cx3="http://schemas.microsoft.com/office/drawing/2016/5/9/chartex" xmlns:cx4="http://schemas.microsoft.com/office/drawing/2016/5/10/chartex" xmlns:cx5="http://schemas.microsoft.com/office/drawing/2016/5/11/chartex" xmlns:cx6="http://schemas.microsoft.com/office/drawing/2016/5/12/chartex" xmlns:cx7="http://schemas.microsoft.com/office/drawing/2016/5/13/chartex" xmlns:cx8="http://schemas.microsoft.com/office/drawing/2016/5/14/chartex" xmlns:mc="http://schemas.openxmlformats.org/markup-compatibility/2006" xmlns:aink="http://schemas.microsoft.com/office/drawing/2016/ink" xmlns:am3d="http://schemas.microsoft.com/office/drawing/2017/model3d" xmlns:o="urn:schemas-microsoft-com:office:office" xmlns:r="http://schemas.openxmlformats.org/officeDocument/2006/relationships" xmlns:m="http://schemas.openxmlformats.org/officeDocument/2006/math" xmlns:v="urn:schemas-microsoft-com:vml" xmlns:wp14="http://schemas.microsoft.com/office/word/2010/wordprocessingDrawing" xmlns:wp="http://schemas.openxmlformats.org/drawingml/2006/wordprocessingDrawing" xmlns:w10="urn:schemas-microsoft-com:office:word" xmlns:w="http://schemas.openxmlformats.org/wordprocessingml/2006/main" xmlns:w14="http://schemas.microsoft.com/office/word/2010/wordml" xmlns:w15="http://schemas.microsoft.com/office/word/2012/wordml" xmlns:w16cex="http://schemas.microsoft.com/office/word/2018/wordml/cex" xmlns:w16cid="http://schemas.microsoft.com/office/word/2016/wordml/cid" xmlns:w16="http://schemas.microsoft.com/office/word/2018/wordml" xmlns:w16se="http://schemas.microsoft.com/office/word/2015/wordml/symex" xmlns:wpg="http://schemas.microsoft.com/office/word/2010/wordprocessingGroup" xmlns:wpi="http://schemas.microsoft.com/office/word/2010/wordprocessingInk" xmlns:wne="http://schemas.microsoft.com/office/word/2006/wordml" xmlns:wps="http://schemas.microsoft.com/office/word/2010/wordprocessingShape" mc:Ignorable="w14 w15 w16se w16cid w16 w16cex wp14">
   <w:endnote w:type="separator" w:id="-1">
     <w:p>
       <w:r>
@@ -3439,7 +3367,7 @@
 </file>
 
 <file path=word/footnotes.xml><?xml version="1.0" encoding="utf-8"?>
-<w:footnotes xmlns:wpc="http://schemas.microsoft.com/office/word/2010/wordprocessingCanvas" xmlns:cx="http://schemas.microsoft.com/office/drawing/2014/chartex" xmlns:cx1="http://schemas.microsoft.com/office/drawing/2015/9/8/chartex" xmlns:cx2="http://schemas.microsoft.com/office/drawing/2015/10/21/chartex" xmlns:cx3="http://schemas.microsoft.com/office/drawing/2016/5/9/chartex" xmlns:cx4="http://schemas.microsoft.com/office/drawing/2016/5/10/chartex" xmlns:cx5="http://schemas.microsoft.com/office/drawing/2016/5/11/chartex" xmlns:cx6="http://schemas.microsoft.com/office/drawing/2016/5/12/chartex" xmlns:cx7="http://schemas.microsoft.com/office/drawing/2016/5/13/chartex" xmlns:cx8="http://schemas.microsoft.com/office/drawing/2016/5/14/chartex" xmlns:mc="http://schemas.openxmlformats.org/markup-compatibility/2006" xmlns:aink="http://schemas.microsoft.com/office/drawing/2016/ink" xmlns:am3d="http://schemas.microsoft.com/office/drawing/2017/model3d" xmlns:o="urn:schemas-microsoft-com:office:office" xmlns:r="http://schemas.openxmlformats.org/officeDocument/2006/relationships" xmlns:m="http://schemas.openxmlformats.org/officeDocument/2006/math" xmlns:v="urn:schemas-microsoft-com:vml" xmlns:wp14="http://schemas.microsoft.com/office/word/2010/wordprocessingDrawing" xmlns:wp="http://schemas.openxmlformats.org/drawingml/2006/wordprocessingDrawing" xmlns:w10="urn:schemas-microsoft-com:office:word" xmlns:w="http://schemas.openxmlformats.org/wordprocessingml/2006/main" xmlns:w14="http://schemas.microsoft.com/office/word/2010/wordml" xmlns:w15="http://schemas.microsoft.com/office/word/2012/wordml" xmlns:w16cid="http://schemas.microsoft.com/office/word/2016/wordml/cid" xmlns:w16se="http://schemas.microsoft.com/office/word/2015/wordml/symex" xmlns:wpg="http://schemas.microsoft.com/office/word/2010/wordprocessingGroup" xmlns:wpi="http://schemas.microsoft.com/office/word/2010/wordprocessingInk" xmlns:wne="http://schemas.microsoft.com/office/word/2006/wordml" xmlns:wps="http://schemas.microsoft.com/office/word/2010/wordprocessingShape" mc:Ignorable="w14 w15 w16se w16cid wp14">
+<w:footnotes xmlns:wpc="http://schemas.microsoft.com/office/word/2010/wordprocessingCanvas" xmlns:cx="http://schemas.microsoft.com/office/drawing/2014/chartex" xmlns:cx1="http://schemas.microsoft.com/office/drawing/2015/9/8/chartex" xmlns:cx2="http://schemas.microsoft.com/office/drawing/2015/10/21/chartex" xmlns:cx3="http://schemas.microsoft.com/office/drawing/2016/5/9/chartex" xmlns:cx4="http://schemas.microsoft.com/office/drawing/2016/5/10/chartex" xmlns:cx5="http://schemas.microsoft.com/office/drawing/2016/5/11/chartex" xmlns:cx6="http://schemas.microsoft.com/office/drawing/2016/5/12/chartex" xmlns:cx7="http://schemas.microsoft.com/office/drawing/2016/5/13/chartex" xmlns:cx8="http://schemas.microsoft.com/office/drawing/2016/5/14/chartex" xmlns:mc="http://schemas.openxmlformats.org/markup-compatibility/2006" xmlns:aink="http://schemas.microsoft.com/office/drawing/2016/ink" xmlns:am3d="http://schemas.microsoft.com/office/drawing/2017/model3d" xmlns:o="urn:schemas-microsoft-com:office:office" xmlns:r="http://schemas.openxmlformats.org/officeDocument/2006/relationships" xmlns:m="http://schemas.openxmlformats.org/officeDocument/2006/math" xmlns:v="urn:schemas-microsoft-com:vml" xmlns:wp14="http://schemas.microsoft.com/office/word/2010/wordprocessingDrawing" xmlns:wp="http://schemas.openxmlformats.org/drawingml/2006/wordprocessingDrawing" xmlns:w10="urn:schemas-microsoft-com:office:word" xmlns:w="http://schemas.openxmlformats.org/wordprocessingml/2006/main" xmlns:w14="http://schemas.microsoft.com/office/word/2010/wordml" xmlns:w15="http://schemas.microsoft.com/office/word/2012/wordml" xmlns:w16cex="http://schemas.microsoft.com/office/word/2018/wordml/cex" xmlns:w16cid="http://schemas.microsoft.com/office/word/2016/wordml/cid" xmlns:w16="http://schemas.microsoft.com/office/word/2018/wordml" xmlns:w16se="http://schemas.microsoft.com/office/word/2015/wordml/symex" xmlns:wpg="http://schemas.microsoft.com/office/word/2010/wordprocessingGroup" xmlns:wpi="http://schemas.microsoft.com/office/word/2010/wordprocessingInk" xmlns:wne="http://schemas.microsoft.com/office/word/2006/wordml" xmlns:wps="http://schemas.microsoft.com/office/word/2010/wordprocessingShape" mc:Ignorable="w14 w15 w16se w16cid w16 w16cex wp14">
   <w:footnote w:type="separator" w:id="-1">
     <w:p>
       <w:r>
@@ -3458,7 +3386,7 @@
 </file>
 
 <file path=word/numbering.xml><?xml version="1.0" encoding="utf-8"?>
-<w:numbering xmlns:wpc="http://schemas.microsoft.com/office/word/2010/wordprocessingCanvas" xmlns:cx="http://schemas.microsoft.com/office/drawing/2014/chartex" xmlns:cx1="http://schemas.microsoft.com/office/drawing/2015/9/8/chartex" xmlns:cx2="http://schemas.microsoft.com/office/drawing/2015/10/21/chartex" xmlns:cx3="http://schemas.microsoft.com/office/drawing/2016/5/9/chartex" xmlns:cx4="http://schemas.microsoft.com/office/drawing/2016/5/10/chartex" xmlns:cx5="http://schemas.microsoft.com/office/drawing/2016/5/11/chartex" xmlns:cx6="http://schemas.microsoft.com/office/drawing/2016/5/12/chartex" xmlns:cx7="http://schemas.microsoft.com/office/drawing/2016/5/13/chartex" xmlns:cx8="http://schemas.microsoft.com/office/drawing/2016/5/14/chartex" xmlns:mc="http://schemas.openxmlformats.org/markup-compatibility/2006" xmlns:aink="http://schemas.microsoft.com/office/drawing/2016/ink" xmlns:am3d="http://schemas.microsoft.com/office/drawing/2017/model3d" xmlns:o="urn:schemas-microsoft-com:office:office" xmlns:r="http://schemas.openxmlformats.org/officeDocument/2006/relationships" xmlns:m="http://schemas.openxmlformats.org/officeDocument/2006/math" xmlns:v="urn:schemas-microsoft-com:vml" xmlns:wp14="http://schemas.microsoft.com/office/word/2010/wordprocessingDrawing" xmlns:wp="http://schemas.openxmlformats.org/drawingml/2006/wordprocessingDrawing" xmlns:w10="urn:schemas-microsoft-com:office:word" xmlns:w="http://schemas.openxmlformats.org/wordprocessingml/2006/main" xmlns:w14="http://schemas.microsoft.com/office/word/2010/wordml" xmlns:w15="http://schemas.microsoft.com/office/word/2012/wordml" xmlns:w16cid="http://schemas.microsoft.com/office/word/2016/wordml/cid" xmlns:w16se="http://schemas.microsoft.com/office/word/2015/wordml/symex" xmlns:wpg="http://schemas.microsoft.com/office/word/2010/wordprocessingGroup" xmlns:wpi="http://schemas.microsoft.com/office/word/2010/wordprocessingInk" xmlns:wne="http://schemas.microsoft.com/office/word/2006/wordml" xmlns:wps="http://schemas.microsoft.com/office/word/2010/wordprocessingShape" mc:Ignorable="w14 w15 w16se w16cid wp14">
+<w:numbering xmlns:wpc="http://schemas.microsoft.com/office/word/2010/wordprocessingCanvas" xmlns:cx="http://schemas.microsoft.com/office/drawing/2014/chartex" xmlns:cx1="http://schemas.microsoft.com/office/drawing/2015/9/8/chartex" xmlns:cx2="http://schemas.microsoft.com/office/drawing/2015/10/21/chartex" xmlns:cx3="http://schemas.microsoft.com/office/drawing/2016/5/9/chartex" xmlns:cx4="http://schemas.microsoft.com/office/drawing/2016/5/10/chartex" xmlns:cx5="http://schemas.microsoft.com/office/drawing/2016/5/11/chartex" xmlns:cx6="http://schemas.microsoft.com/office/drawing/2016/5/12/chartex" xmlns:cx7="http://schemas.microsoft.com/office/drawing/2016/5/13/chartex" xmlns:cx8="http://schemas.microsoft.com/office/drawing/2016/5/14/chartex" xmlns:mc="http://schemas.openxmlformats.org/markup-compatibility/2006" xmlns:aink="http://schemas.microsoft.com/office/drawing/2016/ink" xmlns:am3d="http://schemas.microsoft.com/office/drawing/2017/model3d" xmlns:o="urn:schemas-microsoft-com:office:office" xmlns:r="http://schemas.openxmlformats.org/officeDocument/2006/relationships" xmlns:m="http://schemas.openxmlformats.org/officeDocument/2006/math" xmlns:v="urn:schemas-microsoft-com:vml" xmlns:wp14="http://schemas.microsoft.com/office/word/2010/wordprocessingDrawing" xmlns:wp="http://schemas.openxmlformats.org/drawingml/2006/wordprocessingDrawing" xmlns:w10="urn:schemas-microsoft-com:office:word" xmlns:w="http://schemas.openxmlformats.org/wordprocessingml/2006/main" xmlns:w14="http://schemas.microsoft.com/office/word/2010/wordml" xmlns:w15="http://schemas.microsoft.com/office/word/2012/wordml" xmlns:w16cex="http://schemas.microsoft.com/office/word/2018/wordml/cex" xmlns:w16cid="http://schemas.microsoft.com/office/word/2016/wordml/cid" xmlns:w16="http://schemas.microsoft.com/office/word/2018/wordml" xmlns:w16se="http://schemas.microsoft.com/office/word/2015/wordml/symex" xmlns:wpg="http://schemas.microsoft.com/office/word/2010/wordprocessingGroup" xmlns:wpi="http://schemas.microsoft.com/office/word/2010/wordprocessingInk" xmlns:wne="http://schemas.microsoft.com/office/word/2006/wordml" xmlns:wps="http://schemas.microsoft.com/office/word/2010/wordprocessingShape" mc:Ignorable="w14 w15 w16se w16cid w16 w16cex wp14">
   <w:abstractNum w:abstractNumId="0" w15:restartNumberingAfterBreak="0">
     <w:nsid w:val="132239AF"/>
     <w:multiLevelType w:val="multilevel"/>
@@ -3722,7 +3650,7 @@
 </file>
 
 <file path=word/styles.xml><?xml version="1.0" encoding="utf-8"?>
-<w:styles xmlns:mc="http://schemas.openxmlformats.org/markup-compatibility/2006" xmlns:r="http://schemas.openxmlformats.org/officeDocument/2006/relationships" xmlns:w="http://schemas.openxmlformats.org/wordprocessingml/2006/main" xmlns:w14="http://schemas.microsoft.com/office/word/2010/wordml" xmlns:w15="http://schemas.microsoft.com/office/word/2012/wordml" xmlns:w16cid="http://schemas.microsoft.com/office/word/2016/wordml/cid" xmlns:w16se="http://schemas.microsoft.com/office/word/2015/wordml/symex" mc:Ignorable="w14 w15 w16se w16cid">
+<w:styles xmlns:mc="http://schemas.openxmlformats.org/markup-compatibility/2006" xmlns:r="http://schemas.openxmlformats.org/officeDocument/2006/relationships" xmlns:w="http://schemas.openxmlformats.org/wordprocessingml/2006/main" xmlns:w14="http://schemas.microsoft.com/office/word/2010/wordml" xmlns:w15="http://schemas.microsoft.com/office/word/2012/wordml" xmlns:w16cex="http://schemas.microsoft.com/office/word/2018/wordml/cex" xmlns:w16cid="http://schemas.microsoft.com/office/word/2016/wordml/cid" xmlns:w16="http://schemas.microsoft.com/office/word/2018/wordml" xmlns:w16se="http://schemas.microsoft.com/office/word/2015/wordml/symex" mc:Ignorable="w14 w15 w16se w16cid w16 w16cex">
   <w:docDefaults>
     <w:rPrDefault>
       <w:rPr>
@@ -3732,7 +3660,7 @@
     </w:rPrDefault>
     <w:pPrDefault/>
   </w:docDefaults>
-  <w:latentStyles w:defLockedState="0" w:defUIPriority="0" w:defSemiHidden="0" w:defUnhideWhenUsed="0" w:defQFormat="0" w:count="375">
+  <w:latentStyles w:defLockedState="0" w:defUIPriority="0" w:defSemiHidden="0" w:defUnhideWhenUsed="0" w:defQFormat="0" w:count="376">
     <w:lsdException w:name="Normal" w:qFormat="1"/>
     <w:lsdException w:name="heading 1" w:qFormat="1"/>
     <w:lsdException w:name="heading 2" w:semiHidden="1" w:unhideWhenUsed="1" w:qFormat="1"/>
@@ -3749,6 +3677,7 @@
     <w:lsdException w:name="Strong" w:qFormat="1"/>
     <w:lsdException w:name="Emphasis" w:qFormat="1"/>
     <w:lsdException w:name="HTML Preformatted" w:semiHidden="1" w:uiPriority="99" w:unhideWhenUsed="1"/>
+    <w:lsdException w:name="HTML Variable" w:semiHidden="1" w:unhideWhenUsed="1"/>
     <w:lsdException w:name="No List" w:semiHidden="1" w:unhideWhenUsed="1"/>
     <w:lsdException w:name="Outline List 1" w:semiHidden="1" w:unhideWhenUsed="1"/>
     <w:lsdException w:name="Outline List 2" w:semiHidden="1" w:unhideWhenUsed="1"/>
@@ -3791,9 +3720,10 @@
     <w:lsdException w:name="Table Elegant" w:semiHidden="1" w:unhideWhenUsed="1"/>
     <w:lsdException w:name="Table Professional" w:semiHidden="1" w:unhideWhenUsed="1"/>
     <w:lsdException w:name="Table Subtle 1" w:semiHidden="1" w:unhideWhenUsed="1"/>
+    <w:lsdException w:name="Table Subtle 2" w:semiHidden="1" w:unhideWhenUsed="1"/>
     <w:lsdException w:name="Table Web 1" w:semiHidden="1" w:unhideWhenUsed="1"/>
     <w:lsdException w:name="Table Web 2" w:semiHidden="1" w:unhideWhenUsed="1"/>
-    <w:lsdException w:name="Table Theme" w:semiHidden="1" w:unhideWhenUsed="1"/>
+    <w:lsdException w:name="Balloon Text" w:semiHidden="1" w:unhideWhenUsed="1"/>
     <w:lsdException w:name="Placeholder Text" w:semiHidden="1" w:uiPriority="99"/>
     <w:lsdException w:name="No Spacing" w:uiPriority="1" w:qFormat="1"/>
     <w:lsdException w:name="Light Shading" w:uiPriority="60"/>
@@ -4013,6 +3943,7 @@
     <w:lsdException w:name="Smart Hyperlink" w:semiHidden="1" w:uiPriority="99" w:unhideWhenUsed="1"/>
     <w:lsdException w:name="Hashtag" w:semiHidden="1" w:uiPriority="99" w:unhideWhenUsed="1"/>
     <w:lsdException w:name="Unresolved Mention" w:semiHidden="1" w:uiPriority="99" w:unhideWhenUsed="1"/>
+    <w:lsdException w:name="Smart Link" w:semiHidden="1" w:uiPriority="99" w:unhideWhenUsed="1"/>
   </w:latentStyles>
   <w:style w:type="paragraph" w:default="1" w:styleId="Normal">
     <w:name w:val="Normal"/>

</xml_diff>